<commit_message>
Disable button-repeat for keys, scales and layouts
</commit_message>
<xml_diff>
--- a/Documentation/PushWhacker one-page summary.docx
+++ b/Documentation/PushWhacker one-page summary.docx
@@ -97,10 +97,13 @@
         </w:drawing>
       </w:r>
       <w:r>
-        <w:t>Download and unzip to a folder anywhere</w:t>
-      </w:r>
-      <w:r>
-        <w:t xml:space="preserve"> on a Windows PC</w:t>
+        <w:t xml:space="preserve">Download and unzip </w:t>
+      </w:r>
+      <w:r>
+        <w:t>on a Windows PC</w:t>
+      </w:r>
+      <w:r>
+        <w:t xml:space="preserve"> and double-click the Setup file</w:t>
       </w:r>
       <w:r>
         <w:t>.</w:t>
@@ -108,7 +111,10 @@
     </w:p>
     <w:p>
       <w:r>
-        <w:t xml:space="preserve">Run PushWhacker.exe. All you will see is a new icon in the tray that responds to a right click: </w:t>
+        <w:t>From the Start menu, r</w:t>
+      </w:r>
+      <w:r>
+        <w:t xml:space="preserve">un PushWhacker. All you will see is a new icon in the tray that responds to a right click: </w:t>
       </w:r>
     </w:p>
     <w:p>
@@ -299,28 +305,13 @@
         <w:t>Chromatic</w:t>
       </w:r>
       <w:r>
-        <w:t xml:space="preserve">. </w:t>
-      </w:r>
-      <w:r>
-        <w:t xml:space="preserve">Notes are arranged in fourths showing </w:t>
-      </w:r>
-      <w:r>
-        <w:t>all</w:t>
-      </w:r>
-      <w:r>
-        <w:t xml:space="preserve"> notes</w:t>
+        <w:t>. Notes are arranged in fourths showing all notes</w:t>
       </w:r>
       <w:r>
         <w:t>,</w:t>
       </w:r>
       <w:r>
-        <w:t xml:space="preserve"> </w:t>
-      </w:r>
-      <w:r>
-        <w:t xml:space="preserve">highlighting those of </w:t>
-      </w:r>
-      <w:r>
-        <w:t>the chosen scale.</w:t>
+        <w:t xml:space="preserve"> highlighting those of the chosen scale.</w:t>
       </w:r>
     </w:p>
     <w:p>
@@ -794,6 +785,7 @@
     <w:lsdException w:name="HTML Sample" w:semiHidden="1" w:unhideWhenUsed="1"/>
     <w:lsdException w:name="HTML Typewriter" w:semiHidden="1" w:unhideWhenUsed="1"/>
     <w:lsdException w:name="HTML Variable" w:semiHidden="1" w:unhideWhenUsed="1"/>
+    <w:lsdException w:name="Normal Table" w:semiHidden="1" w:unhideWhenUsed="1"/>
     <w:lsdException w:name="annotation subject" w:semiHidden="1" w:unhideWhenUsed="1"/>
     <w:lsdException w:name="No List" w:semiHidden="1" w:unhideWhenUsed="1"/>
     <w:lsdException w:name="Outline List 1" w:semiHidden="1" w:unhideWhenUsed="1"/>
@@ -840,8 +832,10 @@
     <w:lsdException w:name="Table Subtle 2" w:semiHidden="1" w:unhideWhenUsed="1"/>
     <w:lsdException w:name="Table Web 1" w:semiHidden="1" w:unhideWhenUsed="1"/>
     <w:lsdException w:name="Table Web 2" w:semiHidden="1" w:unhideWhenUsed="1"/>
+    <w:lsdException w:name="Table Web 3" w:semiHidden="1" w:unhideWhenUsed="1"/>
     <w:lsdException w:name="Balloon Text" w:semiHidden="1" w:unhideWhenUsed="1"/>
     <w:lsdException w:name="Table Grid" w:uiPriority="39"/>
+    <w:lsdException w:name="Table Theme" w:semiHidden="1" w:unhideWhenUsed="1"/>
     <w:lsdException w:name="Placeholder Text" w:semiHidden="1"/>
     <w:lsdException w:name="No Spacing" w:uiPriority="1" w:qFormat="1"/>
     <w:lsdException w:name="Light Shading" w:uiPriority="60"/>

</xml_diff>

<commit_message>
Document pressure option to send pitch bend
</commit_message>
<xml_diff>
--- a/Documentation/PushWhacker one-page summary.docx
+++ b/Documentation/PushWhacker one-page summary.docx
@@ -166,13 +166,7 @@
         <w:t xml:space="preserve"> tab, select that virtual Midi port as output</w:t>
       </w:r>
       <w:r>
-        <w:t xml:space="preserve">. Select the </w:t>
-      </w:r>
-      <w:r>
-        <w:t>virtual Midi port</w:t>
-      </w:r>
-      <w:r>
-        <w:t xml:space="preserve"> </w:t>
+        <w:t xml:space="preserve">. Select the virtual Midi port </w:t>
       </w:r>
       <w:r>
         <w:t xml:space="preserve">as input to your DAW or other software. You are now ready to use your Ableton Push 2 </w:t>
@@ -317,7 +311,10 @@
         <w:t>aftertouch</w:t>
       </w:r>
       <w:r>
-        <w:t xml:space="preserve"> or can be used to boost Modulation.</w:t>
+        <w:t xml:space="preserve">, can pitch-bend up, </w:t>
+      </w:r>
+      <w:r>
+        <w:t>or can be used to boost Modulation.</w:t>
       </w:r>
     </w:p>
     <w:p>
@@ -604,7 +601,13 @@
         <w:t>, or a switch to</w:t>
       </w:r>
       <w:r>
-        <w:t xml:space="preserve"> select an alternative scale (e.g. for descending melodic minor)</w:t>
+        <w:t xml:space="preserve"> select an alternative scale (e.g. for </w:t>
+      </w:r>
+      <w:r>
+        <w:t>a</w:t>
+      </w:r>
+      <w:r>
+        <w:t>scending melodic minor)</w:t>
       </w:r>
       <w:r>
         <w:t>.</w:t>
@@ -617,7 +620,10 @@
     </w:p>
     <w:p>
       <w:r>
-        <w:t>Four scales (with key root note, octave and switched alternative) can be stored on a button for fast selection within performance.</w:t>
+        <w:t xml:space="preserve">A number of </w:t>
+      </w:r>
+      <w:r>
+        <w:t>scales (with key root note, octave and switched alternative) can be stored on a button for fast selection within performance.</w:t>
       </w:r>
     </w:p>
     <w:p>

</xml_diff>

<commit_message>
Add White Keys documentation
</commit_message>
<xml_diff>
--- a/Documentation/PushWhacker one-page summary.docx
+++ b/Documentation/PushWhacker one-page summary.docx
@@ -1,6 +1,6 @@
 
 <file path=word/document.xml><?xml version="1.0" encoding="utf-8"?>
-<w:document xmlns:wpc="http://schemas.microsoft.com/office/word/2010/wordprocessingCanvas" xmlns:cx="http://schemas.microsoft.com/office/drawing/2014/chartex" xmlns:cx1="http://schemas.microsoft.com/office/drawing/2015/9/8/chartex" xmlns:cx2="http://schemas.microsoft.com/office/drawing/2015/10/21/chartex" xmlns:cx3="http://schemas.microsoft.com/office/drawing/2016/5/9/chartex" xmlns:cx4="http://schemas.microsoft.com/office/drawing/2016/5/10/chartex" xmlns:cx5="http://schemas.microsoft.com/office/drawing/2016/5/11/chartex" xmlns:cx6="http://schemas.microsoft.com/office/drawing/2016/5/12/chartex" xmlns:cx7="http://schemas.microsoft.com/office/drawing/2016/5/13/chartex" xmlns:cx8="http://schemas.microsoft.com/office/drawing/2016/5/14/chartex" xmlns:mc="http://schemas.openxmlformats.org/markup-compatibility/2006" xmlns:aink="http://schemas.microsoft.com/office/drawing/2016/ink" xmlns:am3d="http://schemas.microsoft.com/office/drawing/2017/model3d" xmlns:o="urn:schemas-microsoft-com:office:office" xmlns:r="http://schemas.openxmlformats.org/officeDocument/2006/relationships" xmlns:m="http://schemas.openxmlformats.org/officeDocument/2006/math" xmlns:v="urn:schemas-microsoft-com:vml" xmlns:wp14="http://schemas.microsoft.com/office/word/2010/wordprocessingDrawing" xmlns:wp="http://schemas.openxmlformats.org/drawingml/2006/wordprocessingDrawing" xmlns:w10="urn:schemas-microsoft-com:office:word" xmlns:w="http://schemas.openxmlformats.org/wordprocessingml/2006/main" xmlns:w14="http://schemas.microsoft.com/office/word/2010/wordml" xmlns:w15="http://schemas.microsoft.com/office/word/2012/wordml" xmlns:w16cex="http://schemas.microsoft.com/office/word/2018/wordml/cex" xmlns:w16cid="http://schemas.microsoft.com/office/word/2016/wordml/cid" xmlns:w16="http://schemas.microsoft.com/office/word/2018/wordml" xmlns:w16se="http://schemas.microsoft.com/office/word/2015/wordml/symex" xmlns:wpg="http://schemas.microsoft.com/office/word/2010/wordprocessingGroup" xmlns:wpi="http://schemas.microsoft.com/office/word/2010/wordprocessingInk" xmlns:wne="http://schemas.microsoft.com/office/word/2006/wordml" xmlns:wps="http://schemas.microsoft.com/office/word/2010/wordprocessingShape" mc:Ignorable="w14 w15 w16se w16cid w16 w16cex wp14">
+<w:document xmlns:wpc="http://schemas.microsoft.com/office/word/2010/wordprocessingCanvas" xmlns:cx="http://schemas.microsoft.com/office/drawing/2014/chartex" xmlns:cx1="http://schemas.microsoft.com/office/drawing/2015/9/8/chartex" xmlns:cx2="http://schemas.microsoft.com/office/drawing/2015/10/21/chartex" xmlns:cx3="http://schemas.microsoft.com/office/drawing/2016/5/9/chartex" xmlns:cx4="http://schemas.microsoft.com/office/drawing/2016/5/10/chartex" xmlns:cx5="http://schemas.microsoft.com/office/drawing/2016/5/11/chartex" xmlns:cx6="http://schemas.microsoft.com/office/drawing/2016/5/12/chartex" xmlns:cx7="http://schemas.microsoft.com/office/drawing/2016/5/13/chartex" xmlns:cx8="http://schemas.microsoft.com/office/drawing/2016/5/14/chartex" xmlns:mc="http://schemas.openxmlformats.org/markup-compatibility/2006" xmlns:aink="http://schemas.microsoft.com/office/drawing/2016/ink" xmlns:am3d="http://schemas.microsoft.com/office/drawing/2017/model3d" xmlns:o="urn:schemas-microsoft-com:office:office" xmlns:oel="http://schemas.microsoft.com/office/2019/extlst" xmlns:r="http://schemas.openxmlformats.org/officeDocument/2006/relationships" xmlns:m="http://schemas.openxmlformats.org/officeDocument/2006/math" xmlns:v="urn:schemas-microsoft-com:vml" xmlns:wp14="http://schemas.microsoft.com/office/word/2010/wordprocessingDrawing" xmlns:wp="http://schemas.openxmlformats.org/drawingml/2006/wordprocessingDrawing" xmlns:w10="urn:schemas-microsoft-com:office:word" xmlns:w="http://schemas.openxmlformats.org/wordprocessingml/2006/main" xmlns:w14="http://schemas.microsoft.com/office/word/2010/wordml" xmlns:w15="http://schemas.microsoft.com/office/word/2012/wordml" xmlns:w16cex="http://schemas.microsoft.com/office/word/2018/wordml/cex" xmlns:w16cid="http://schemas.microsoft.com/office/word/2016/wordml/cid" xmlns:w16="http://schemas.microsoft.com/office/word/2018/wordml" xmlns:w16du="http://schemas.microsoft.com/office/word/2023/wordml/word16du" xmlns:w16sdtdh="http://schemas.microsoft.com/office/word/2020/wordml/sdtdatahash" xmlns:w16se="http://schemas.microsoft.com/office/word/2015/wordml/symex" xmlns:wpg="http://schemas.microsoft.com/office/word/2010/wordprocessingGroup" xmlns:wpi="http://schemas.microsoft.com/office/word/2010/wordprocessingInk" xmlns:wne="http://schemas.microsoft.com/office/word/2006/wordml" xmlns:wps="http://schemas.microsoft.com/office/word/2010/wordprocessingShape" mc:Ignorable="w14 w15 w16se w16cid w16 w16cex w16sdtdh wp14">
   <w:body>
     <w:p>
       <w:pPr>
@@ -18,12 +18,30 @@
         <w:t>One page summary</w:t>
       </w:r>
       <w:r>
-        <w:t xml:space="preserve"> (06 Feb 2021)</w:t>
-      </w:r>
-    </w:p>
-    <w:p>
-      <w:r>
-        <w:t>PushWhacker is a Windows 10 application to use an Ableton Push</w:t>
+        <w:t xml:space="preserve"> (0</w:t>
+      </w:r>
+      <w:r>
+        <w:t>8</w:t>
+      </w:r>
+      <w:r>
+        <w:t xml:space="preserve"> </w:t>
+      </w:r>
+      <w:r>
+        <w:t>May 2023</w:t>
+      </w:r>
+      <w:r>
+        <w:t>)</w:t>
+      </w:r>
+    </w:p>
+    <w:p>
+      <w:r>
+        <w:t>PushWhacker is a Windows 10</w:t>
+      </w:r>
+      <w:r>
+        <w:t>/11</w:t>
+      </w:r>
+      <w:r>
+        <w:t xml:space="preserve"> application to use an Ableton Push</w:t>
       </w:r>
       <w:r>
         <w:t xml:space="preserve"> 2 device</w:t>
@@ -330,7 +348,13 @@
         <w:t xml:space="preserve"> (currently)</w:t>
       </w:r>
       <w:r>
-        <w:t xml:space="preserve"> 8 layouts:</w:t>
+        <w:t xml:space="preserve"> </w:t>
+      </w:r>
+      <w:r>
+        <w:t>9</w:t>
+      </w:r>
+      <w:r>
+        <w:t xml:space="preserve"> layouts:</w:t>
       </w:r>
     </w:p>
     <w:p>
@@ -452,6 +476,25 @@
       </w:r>
       <w:r>
         <w:t>.</w:t>
+      </w:r>
+    </w:p>
+    <w:p>
+      <w:pPr>
+        <w:pStyle w:val="ListParagraph"/>
+        <w:numPr>
+          <w:ilvl w:val="0"/>
+          <w:numId w:val="1"/>
+        </w:numPr>
+      </w:pPr>
+      <w:r>
+        <w:rPr>
+          <w:b/>
+          <w:bCs/>
+        </w:rPr>
+        <w:t>White Keys.</w:t>
+      </w:r>
+      <w:r>
+        <w:t xml:space="preserve"> Each row is an octave of white keys – C to C. Useful for Scaler</w:t>
       </w:r>
     </w:p>
     <w:p>
@@ -620,6 +663,7 @@
     </w:p>
     <w:p>
       <w:r>
+        <w:lastRenderedPageBreak/>
         <w:t xml:space="preserve">A number of </w:t>
       </w:r>
       <w:r>
@@ -642,7 +686,7 @@
 </file>
 
 <file path=word/numbering.xml><?xml version="1.0" encoding="utf-8"?>
-<w:numbering xmlns:wpc="http://schemas.microsoft.com/office/word/2010/wordprocessingCanvas" xmlns:cx="http://schemas.microsoft.com/office/drawing/2014/chartex" xmlns:cx1="http://schemas.microsoft.com/office/drawing/2015/9/8/chartex" xmlns:cx2="http://schemas.microsoft.com/office/drawing/2015/10/21/chartex" xmlns:cx3="http://schemas.microsoft.com/office/drawing/2016/5/9/chartex" xmlns:cx4="http://schemas.microsoft.com/office/drawing/2016/5/10/chartex" xmlns:cx5="http://schemas.microsoft.com/office/drawing/2016/5/11/chartex" xmlns:cx6="http://schemas.microsoft.com/office/drawing/2016/5/12/chartex" xmlns:cx7="http://schemas.microsoft.com/office/drawing/2016/5/13/chartex" xmlns:cx8="http://schemas.microsoft.com/office/drawing/2016/5/14/chartex" xmlns:mc="http://schemas.openxmlformats.org/markup-compatibility/2006" xmlns:aink="http://schemas.microsoft.com/office/drawing/2016/ink" xmlns:am3d="http://schemas.microsoft.com/office/drawing/2017/model3d" xmlns:o="urn:schemas-microsoft-com:office:office" xmlns:r="http://schemas.openxmlformats.org/officeDocument/2006/relationships" xmlns:m="http://schemas.openxmlformats.org/officeDocument/2006/math" xmlns:v="urn:schemas-microsoft-com:vml" xmlns:wp14="http://schemas.microsoft.com/office/word/2010/wordprocessingDrawing" xmlns:wp="http://schemas.openxmlformats.org/drawingml/2006/wordprocessingDrawing" xmlns:w10="urn:schemas-microsoft-com:office:word" xmlns:w="http://schemas.openxmlformats.org/wordprocessingml/2006/main" xmlns:w14="http://schemas.microsoft.com/office/word/2010/wordml" xmlns:w15="http://schemas.microsoft.com/office/word/2012/wordml" xmlns:w16cex="http://schemas.microsoft.com/office/word/2018/wordml/cex" xmlns:w16cid="http://schemas.microsoft.com/office/word/2016/wordml/cid" xmlns:w16="http://schemas.microsoft.com/office/word/2018/wordml" xmlns:w16se="http://schemas.microsoft.com/office/word/2015/wordml/symex" xmlns:wpg="http://schemas.microsoft.com/office/word/2010/wordprocessingGroup" xmlns:wpi="http://schemas.microsoft.com/office/word/2010/wordprocessingInk" xmlns:wne="http://schemas.microsoft.com/office/word/2006/wordml" xmlns:wps="http://schemas.microsoft.com/office/word/2010/wordprocessingShape" mc:Ignorable="w14 w15 w16se w16cid w16 w16cex wp14">
+<w:numbering xmlns:wpc="http://schemas.microsoft.com/office/word/2010/wordprocessingCanvas" xmlns:cx="http://schemas.microsoft.com/office/drawing/2014/chartex" xmlns:cx1="http://schemas.microsoft.com/office/drawing/2015/9/8/chartex" xmlns:cx2="http://schemas.microsoft.com/office/drawing/2015/10/21/chartex" xmlns:cx3="http://schemas.microsoft.com/office/drawing/2016/5/9/chartex" xmlns:cx4="http://schemas.microsoft.com/office/drawing/2016/5/10/chartex" xmlns:cx5="http://schemas.microsoft.com/office/drawing/2016/5/11/chartex" xmlns:cx6="http://schemas.microsoft.com/office/drawing/2016/5/12/chartex" xmlns:cx7="http://schemas.microsoft.com/office/drawing/2016/5/13/chartex" xmlns:cx8="http://schemas.microsoft.com/office/drawing/2016/5/14/chartex" xmlns:mc="http://schemas.openxmlformats.org/markup-compatibility/2006" xmlns:aink="http://schemas.microsoft.com/office/drawing/2016/ink" xmlns:am3d="http://schemas.microsoft.com/office/drawing/2017/model3d" xmlns:o="urn:schemas-microsoft-com:office:office" xmlns:oel="http://schemas.microsoft.com/office/2019/extlst" xmlns:r="http://schemas.openxmlformats.org/officeDocument/2006/relationships" xmlns:m="http://schemas.openxmlformats.org/officeDocument/2006/math" xmlns:v="urn:schemas-microsoft-com:vml" xmlns:wp14="http://schemas.microsoft.com/office/word/2010/wordprocessingDrawing" xmlns:wp="http://schemas.openxmlformats.org/drawingml/2006/wordprocessingDrawing" xmlns:w10="urn:schemas-microsoft-com:office:word" xmlns:w="http://schemas.openxmlformats.org/wordprocessingml/2006/main" xmlns:w14="http://schemas.microsoft.com/office/word/2010/wordml" xmlns:w15="http://schemas.microsoft.com/office/word/2012/wordml" xmlns:w16cex="http://schemas.microsoft.com/office/word/2018/wordml/cex" xmlns:w16cid="http://schemas.microsoft.com/office/word/2016/wordml/cid" xmlns:w16="http://schemas.microsoft.com/office/word/2018/wordml" xmlns:w16du="http://schemas.microsoft.com/office/word/2023/wordml/word16du" xmlns:w16sdtdh="http://schemas.microsoft.com/office/word/2020/wordml/sdtdatahash" xmlns:w16se="http://schemas.microsoft.com/office/word/2015/wordml/symex" xmlns:wpg="http://schemas.microsoft.com/office/word/2010/wordprocessingGroup" xmlns:wpi="http://schemas.microsoft.com/office/word/2010/wordprocessingInk" xmlns:wne="http://schemas.microsoft.com/office/word/2006/wordml" xmlns:wps="http://schemas.microsoft.com/office/word/2010/wordprocessingShape" mc:Ignorable="w14 w15 w16se w16cid w16 w16cex w16sdtdh wp14">
   <w:abstractNum w:abstractNumId="0" w15:restartNumberingAfterBreak="0">
     <w:nsid w:val="2C7D6E8F"/>
     <w:multiLevelType w:val="hybridMultilevel"/>
@@ -756,14 +800,14 @@
       </w:rPr>
     </w:lvl>
   </w:abstractNum>
-  <w:num w:numId="1">
+  <w:num w:numId="1" w16cid:durableId="636028666">
     <w:abstractNumId w:val="0"/>
   </w:num>
 </w:numbering>
 </file>
 
 <file path=word/styles.xml><?xml version="1.0" encoding="utf-8"?>
-<w:styles xmlns:mc="http://schemas.openxmlformats.org/markup-compatibility/2006" xmlns:r="http://schemas.openxmlformats.org/officeDocument/2006/relationships" xmlns:w="http://schemas.openxmlformats.org/wordprocessingml/2006/main" xmlns:w14="http://schemas.microsoft.com/office/word/2010/wordml" xmlns:w15="http://schemas.microsoft.com/office/word/2012/wordml" xmlns:w16cex="http://schemas.microsoft.com/office/word/2018/wordml/cex" xmlns:w16cid="http://schemas.microsoft.com/office/word/2016/wordml/cid" xmlns:w16="http://schemas.microsoft.com/office/word/2018/wordml" xmlns:w16se="http://schemas.microsoft.com/office/word/2015/wordml/symex" mc:Ignorable="w14 w15 w16se w16cid w16 w16cex">
+<w:styles xmlns:mc="http://schemas.openxmlformats.org/markup-compatibility/2006" xmlns:r="http://schemas.openxmlformats.org/officeDocument/2006/relationships" xmlns:w="http://schemas.openxmlformats.org/wordprocessingml/2006/main" xmlns:w14="http://schemas.microsoft.com/office/word/2010/wordml" xmlns:w15="http://schemas.microsoft.com/office/word/2012/wordml" xmlns:w16cex="http://schemas.microsoft.com/office/word/2018/wordml/cex" xmlns:w16cid="http://schemas.microsoft.com/office/word/2016/wordml/cid" xmlns:w16="http://schemas.microsoft.com/office/word/2018/wordml" xmlns:w16sdtdh="http://schemas.microsoft.com/office/word/2020/wordml/sdtdatahash" xmlns:w16se="http://schemas.microsoft.com/office/word/2015/wordml/symex" mc:Ignorable="w14 w15 w16se w16cid w16 w16cex w16sdtdh">
   <w:docDefaults>
     <w:rPrDefault>
       <w:rPr>

</xml_diff>